<commit_message>
finalisation labo 3 partie 2 (service)
</commit_message>
<xml_diff>
--- a/labo3_v3/4204W6_labo3.docx
+++ b/labo3_v3/4204W6_labo3.docx
@@ -998,6 +998,9 @@
         <w:br/>
       </w:r>
       <w:r>
+        <w:rPr>
+          <w:noProof/>
+        </w:rPr>
         <w:drawing>
           <wp:inline distT="0" distB="0" distL="0" distR="0" wp14:anchorId="324C97DC" wp14:editId="610C870F">
             <wp:extent cx="3209052" cy="1733626"/>
@@ -1071,6 +1074,9 @@
         <w:ind w:left="1080"/>
       </w:pPr>
       <w:r>
+        <w:rPr>
+          <w:noProof/>
+        </w:rPr>
         <w:drawing>
           <wp:inline distT="0" distB="0" distL="0" distR="0" wp14:anchorId="74BC84F7" wp14:editId="617F5669">
             <wp:extent cx="2606630" cy="641528"/>
@@ -1167,6 +1173,9 @@
         <w:br/>
       </w:r>
       <w:r>
+        <w:rPr>
+          <w:noProof/>
+        </w:rPr>
         <w:drawing>
           <wp:inline distT="0" distB="0" distL="0" distR="0" wp14:anchorId="5DB664EE" wp14:editId="7E7BF77E">
             <wp:extent cx="3592855" cy="1707795"/>
@@ -1264,6 +1273,9 @@
         <w:br/>
       </w:r>
       <w:r>
+        <w:rPr>
+          <w:noProof/>
+        </w:rPr>
         <w:drawing>
           <wp:inline distT="0" distB="0" distL="0" distR="0" wp14:anchorId="7DDCAEB5" wp14:editId="7CC04581">
             <wp:extent cx="2291012" cy="2457907"/>
@@ -1315,13 +1327,23 @@
         <w:t xml:space="preserve">Normalement, vous venez de créer 4 règles de routage dans </w:t>
       </w:r>
       <w:proofErr w:type="spellStart"/>
-      <w:r>
-        <w:rPr>
-          <w:b/>
-          <w:bCs/>
-          <w:color w:val="4C7AE0"/>
-        </w:rPr>
-        <w:t>app.module.ts</w:t>
+      <w:proofErr w:type="gramStart"/>
+      <w:r>
+        <w:rPr>
+          <w:b/>
+          <w:bCs/>
+          <w:color w:val="4C7AE0"/>
+        </w:rPr>
+        <w:t>app.module</w:t>
+      </w:r>
+      <w:proofErr w:type="gramEnd"/>
+      <w:r>
+        <w:rPr>
+          <w:b/>
+          <w:bCs/>
+          <w:color w:val="4C7AE0"/>
+        </w:rPr>
+        <w:t>.ts</w:t>
       </w:r>
       <w:proofErr w:type="spellEnd"/>
       <w:r>
@@ -1605,9 +1627,11 @@
         <w:t xml:space="preserve">fichier. </w:t>
       </w:r>
       <w:proofErr w:type="spellStart"/>
+      <w:proofErr w:type="gramStart"/>
       <w:r>
         <w:t>spec</w:t>
       </w:r>
+      <w:proofErr w:type="gramEnd"/>
       <w:r>
         <w:rPr>
           <w:i/>
@@ -1685,6 +1709,9 @@
         <w:br/>
       </w:r>
       <w:r>
+        <w:rPr>
+          <w:noProof/>
+        </w:rPr>
         <w:drawing>
           <wp:inline distT="0" distB="0" distL="0" distR="0" wp14:anchorId="39B2E686" wp14:editId="5DD40D1B">
             <wp:extent cx="4126671" cy="1656131"/>
@@ -1840,6 +1867,9 @@
         <w:ind w:left="1800"/>
       </w:pPr>
       <w:r>
+        <w:rPr>
+          <w:noProof/>
+        </w:rPr>
         <w:drawing>
           <wp:inline distT="0" distB="0" distL="0" distR="0" wp14:anchorId="694D7455" wp14:editId="45F9AB3D">
             <wp:extent cx="3259836" cy="1480525"/>
@@ -2130,6 +2160,7 @@
         <w:t>]="</w:t>
       </w:r>
       <w:proofErr w:type="spellStart"/>
+      <w:proofErr w:type="gramStart"/>
       <w:r>
         <w:rPr>
           <w:rFonts w:ascii="Consolas" w:eastAsia="Times New Roman" w:hAnsi="Consolas" w:cs="Times New Roman"/>
@@ -2141,6 +2172,7 @@
         <w:t>bug.icon</w:t>
       </w:r>
       <w:proofErr w:type="spellEnd"/>
+      <w:proofErr w:type="gramEnd"/>
       <w:r>
         <w:rPr>
           <w:rFonts w:ascii="Consolas" w:eastAsia="Times New Roman" w:hAnsi="Consolas" w:cs="Times New Roman"/>
@@ -2222,7 +2254,29 @@
           <w:szCs w:val="14"/>
           <w:lang w:val="en-CA" w:eastAsia="en-CA"/>
         </w:rPr>
-        <w:t xml:space="preserve"> #{{bug.id}}&lt;/div&gt;</w:t>
+        <w:t xml:space="preserve"> #{{bug.id</w:t>
+      </w:r>
+      <w:proofErr w:type="gramStart"/>
+      <w:r>
+        <w:rPr>
+          <w:rFonts w:ascii="Consolas" w:eastAsia="Times New Roman" w:hAnsi="Consolas" w:cs="Times New Roman"/>
+          <w:color w:val="800000"/>
+          <w:sz w:val="14"/>
+          <w:szCs w:val="14"/>
+          <w:lang w:val="en-CA" w:eastAsia="en-CA"/>
+        </w:rPr>
+        <w:t>}}&lt;</w:t>
+      </w:r>
+      <w:proofErr w:type="gramEnd"/>
+      <w:r>
+        <w:rPr>
+          <w:rFonts w:ascii="Consolas" w:eastAsia="Times New Roman" w:hAnsi="Consolas" w:cs="Times New Roman"/>
+          <w:color w:val="800000"/>
+          <w:sz w:val="14"/>
+          <w:szCs w:val="14"/>
+          <w:lang w:val="en-CA" w:eastAsia="en-CA"/>
+        </w:rPr>
+        <w:t>/div&gt;</w:t>
       </w:r>
     </w:p>
     <w:p>
@@ -2251,7 +2305,29 @@
           <w:szCs w:val="14"/>
           <w:lang w:val="en-CA" w:eastAsia="en-CA"/>
         </w:rPr>
-        <w:t xml:space="preserve">    &lt;div&gt;Nom : {{bug.name}}&lt;/div&gt;</w:t>
+        <w:t xml:space="preserve">    &lt;div&gt;</w:t>
+      </w:r>
+      <w:proofErr w:type="gramStart"/>
+      <w:r>
+        <w:rPr>
+          <w:rFonts w:ascii="Consolas" w:eastAsia="Times New Roman" w:hAnsi="Consolas" w:cs="Times New Roman"/>
+          <w:color w:val="800000"/>
+          <w:sz w:val="14"/>
+          <w:szCs w:val="14"/>
+          <w:lang w:val="en-CA" w:eastAsia="en-CA"/>
+        </w:rPr>
+        <w:t>Nom :</w:t>
+      </w:r>
+      <w:proofErr w:type="gramEnd"/>
+      <w:r>
+        <w:rPr>
+          <w:rFonts w:ascii="Consolas" w:eastAsia="Times New Roman" w:hAnsi="Consolas" w:cs="Times New Roman"/>
+          <w:color w:val="800000"/>
+          <w:sz w:val="14"/>
+          <w:szCs w:val="14"/>
+          <w:lang w:val="en-CA" w:eastAsia="en-CA"/>
+        </w:rPr>
+        <w:t xml:space="preserve"> {{bug.name}}&lt;/div&gt;</w:t>
       </w:r>
     </w:p>
     <w:p>
@@ -2291,7 +2367,29 @@
           <w:szCs w:val="14"/>
           <w:lang w:eastAsia="en-CA"/>
         </w:rPr>
-        <w:t>&lt;div&gt;Habitat : {{</w:t>
+        <w:t>&lt;</w:t>
+      </w:r>
+      <w:proofErr w:type="gramStart"/>
+      <w:r>
+        <w:rPr>
+          <w:rFonts w:ascii="Consolas" w:eastAsia="Times New Roman" w:hAnsi="Consolas" w:cs="Times New Roman"/>
+          <w:color w:val="800000"/>
+          <w:sz w:val="14"/>
+          <w:szCs w:val="14"/>
+          <w:lang w:eastAsia="en-CA"/>
+        </w:rPr>
+        <w:t>div</w:t>
+      </w:r>
+      <w:proofErr w:type="gramEnd"/>
+      <w:r>
+        <w:rPr>
+          <w:rFonts w:ascii="Consolas" w:eastAsia="Times New Roman" w:hAnsi="Consolas" w:cs="Times New Roman"/>
+          <w:color w:val="800000"/>
+          <w:sz w:val="14"/>
+          <w:szCs w:val="14"/>
+          <w:lang w:eastAsia="en-CA"/>
+        </w:rPr>
+        <w:t>&gt;Habitat : {{</w:t>
       </w:r>
       <w:proofErr w:type="spellStart"/>
       <w:r>
@@ -2342,7 +2440,29 @@
           <w:szCs w:val="14"/>
           <w:lang w:eastAsia="en-CA"/>
         </w:rPr>
-        <w:t xml:space="preserve">    &lt;div&gt;Rareté : {{</w:t>
+        <w:t xml:space="preserve">    &lt;</w:t>
+      </w:r>
+      <w:proofErr w:type="gramStart"/>
+      <w:r>
+        <w:rPr>
+          <w:rFonts w:ascii="Consolas" w:eastAsia="Times New Roman" w:hAnsi="Consolas" w:cs="Times New Roman"/>
+          <w:color w:val="800000"/>
+          <w:sz w:val="14"/>
+          <w:szCs w:val="14"/>
+          <w:lang w:eastAsia="en-CA"/>
+        </w:rPr>
+        <w:t>div</w:t>
+      </w:r>
+      <w:proofErr w:type="gramEnd"/>
+      <w:r>
+        <w:rPr>
+          <w:rFonts w:ascii="Consolas" w:eastAsia="Times New Roman" w:hAnsi="Consolas" w:cs="Times New Roman"/>
+          <w:color w:val="800000"/>
+          <w:sz w:val="14"/>
+          <w:szCs w:val="14"/>
+          <w:lang w:eastAsia="en-CA"/>
+        </w:rPr>
+        <w:t>&gt;Rareté : {{</w:t>
       </w:r>
       <w:proofErr w:type="spellStart"/>
       <w:r>
@@ -2393,7 +2513,29 @@
           <w:szCs w:val="14"/>
           <w:lang w:eastAsia="en-CA"/>
         </w:rPr>
-        <w:t xml:space="preserve">    &lt;div&gt;Prix : {{</w:t>
+        <w:t xml:space="preserve">    &lt;</w:t>
+      </w:r>
+      <w:proofErr w:type="gramStart"/>
+      <w:r>
+        <w:rPr>
+          <w:rFonts w:ascii="Consolas" w:eastAsia="Times New Roman" w:hAnsi="Consolas" w:cs="Times New Roman"/>
+          <w:color w:val="800000"/>
+          <w:sz w:val="14"/>
+          <w:szCs w:val="14"/>
+          <w:lang w:eastAsia="en-CA"/>
+        </w:rPr>
+        <w:t>div</w:t>
+      </w:r>
+      <w:proofErr w:type="gramEnd"/>
+      <w:r>
+        <w:rPr>
+          <w:rFonts w:ascii="Consolas" w:eastAsia="Times New Roman" w:hAnsi="Consolas" w:cs="Times New Roman"/>
+          <w:color w:val="800000"/>
+          <w:sz w:val="14"/>
+          <w:szCs w:val="14"/>
+          <w:lang w:eastAsia="en-CA"/>
+        </w:rPr>
+        <w:t>&gt;Prix : {{</w:t>
       </w:r>
       <w:proofErr w:type="spellStart"/>
       <w:r>
@@ -2473,7 +2615,29 @@
           <w:szCs w:val="14"/>
           <w:lang w:eastAsia="en-CA"/>
         </w:rPr>
-        <w:t>&lt;div *</w:t>
+        <w:t>&lt;</w:t>
+      </w:r>
+      <w:proofErr w:type="gramStart"/>
+      <w:r>
+        <w:rPr>
+          <w:rFonts w:ascii="Consolas" w:eastAsia="Times New Roman" w:hAnsi="Consolas" w:cs="Times New Roman"/>
+          <w:color w:val="800000"/>
+          <w:sz w:val="14"/>
+          <w:szCs w:val="14"/>
+          <w:lang w:eastAsia="en-CA"/>
+        </w:rPr>
+        <w:t>div</w:t>
+      </w:r>
+      <w:proofErr w:type="gramEnd"/>
+      <w:r>
+        <w:rPr>
+          <w:rFonts w:ascii="Consolas" w:eastAsia="Times New Roman" w:hAnsi="Consolas" w:cs="Times New Roman"/>
+          <w:color w:val="800000"/>
+          <w:sz w:val="14"/>
+          <w:szCs w:val="14"/>
+          <w:lang w:eastAsia="en-CA"/>
+        </w:rPr>
+        <w:t xml:space="preserve"> *</w:t>
       </w:r>
       <w:proofErr w:type="spellStart"/>
       <w:r>
@@ -2524,7 +2688,29 @@
           <w:szCs w:val="14"/>
           <w:lang w:eastAsia="en-CA"/>
         </w:rPr>
-        <w:t xml:space="preserve">    &lt;p&gt;Sélectionnez une </w:t>
+        <w:t xml:space="preserve">    &lt;</w:t>
+      </w:r>
+      <w:proofErr w:type="gramStart"/>
+      <w:r>
+        <w:rPr>
+          <w:rFonts w:ascii="Consolas" w:eastAsia="Times New Roman" w:hAnsi="Consolas" w:cs="Times New Roman"/>
+          <w:color w:val="800000"/>
+          <w:sz w:val="14"/>
+          <w:szCs w:val="14"/>
+          <w:lang w:eastAsia="en-CA"/>
+        </w:rPr>
+        <w:t>p</w:t>
+      </w:r>
+      <w:proofErr w:type="gramEnd"/>
+      <w:r>
+        <w:rPr>
+          <w:rFonts w:ascii="Consolas" w:eastAsia="Times New Roman" w:hAnsi="Consolas" w:cs="Times New Roman"/>
+          <w:color w:val="800000"/>
+          <w:sz w:val="14"/>
+          <w:szCs w:val="14"/>
+          <w:lang w:eastAsia="en-CA"/>
+        </w:rPr>
+        <w:t xml:space="preserve">&gt;Sélectionnez une </w:t>
       </w:r>
       <w:proofErr w:type="spellStart"/>
       <w:r>
@@ -2742,6 +2928,9 @@
         <w:spacing w:after="0" w:line="240" w:lineRule="auto"/>
       </w:pPr>
       <w:r>
+        <w:rPr>
+          <w:noProof/>
+        </w:rPr>
         <w:drawing>
           <wp:anchor distT="0" distB="0" distL="114300" distR="114300" simplePos="0" relativeHeight="251658240" behindDoc="0" locked="0" layoutInCell="1" allowOverlap="1" wp14:anchorId="11277E42" wp14:editId="7453B994">
             <wp:simplePos x="0" y="0"/>
@@ -2875,6 +3064,7 @@
         <w:t>fish</w:t>
       </w:r>
       <w:proofErr w:type="spellEnd"/>
+      <w:proofErr w:type="gramStart"/>
       <w:r>
         <w:rPr>
           <w:b/>
@@ -2886,6 +3076,7 @@
       <w:r>
         <w:t>.</w:t>
       </w:r>
+      <w:proofErr w:type="gramEnd"/>
       <w:r>
         <w:rPr>
           <w:noProof/>
@@ -2903,7 +3094,15 @@
         <w:spacing w:after="0" w:line="240" w:lineRule="auto"/>
       </w:pPr>
       <w:r>
-        <w:t xml:space="preserve">Notez bien les deux points ( : ) avant </w:t>
+        <w:t xml:space="preserve">Notez bien les deux points </w:t>
+      </w:r>
+      <w:proofErr w:type="gramStart"/>
+      <w:r>
+        <w:t>( :</w:t>
+      </w:r>
+      <w:proofErr w:type="gramEnd"/>
+      <w:r>
+        <w:t xml:space="preserve"> ) avant </w:t>
       </w:r>
       <w:r>
         <w:rPr>
@@ -2974,6 +3173,7 @@
         <w:t>fish</w:t>
       </w:r>
       <w:proofErr w:type="spellEnd"/>
+      <w:proofErr w:type="gramStart"/>
       <w:r>
         <w:rPr>
           <w:b/>
@@ -2983,7 +3183,11 @@
         <w:t>/:id</w:t>
       </w:r>
       <w:r>
-        <w:t xml:space="preserve">. Attention ! La valeur donnée au paramètre :id doit être </w:t>
+        <w:t>.</w:t>
+      </w:r>
+      <w:proofErr w:type="gramEnd"/>
+      <w:r>
+        <w:t xml:space="preserve"> Attention ! La valeur donnée au paramètre :id doit être </w:t>
       </w:r>
       <w:proofErr w:type="spellStart"/>
       <w:r>
@@ -3015,6 +3219,9 @@
         <w:ind w:left="1080"/>
       </w:pPr>
       <w:r>
+        <w:rPr>
+          <w:noProof/>
+        </w:rPr>
         <w:drawing>
           <wp:inline distT="0" distB="0" distL="0" distR="0" wp14:anchorId="565DB3C5" wp14:editId="03DC6A80">
             <wp:extent cx="3812195" cy="1670989"/>
@@ -3275,6 +3482,9 @@
         <w:ind w:left="1800"/>
       </w:pPr>
       <w:r>
+        <w:rPr>
+          <w:noProof/>
+        </w:rPr>
         <w:lastRenderedPageBreak/>
         <w:drawing>
           <wp:inline distT="0" distB="0" distL="0" distR="0" wp14:anchorId="15FD8CC9" wp14:editId="58B2A8D0">
@@ -3362,6 +3572,9 @@
         <w:spacing w:after="0" w:line="240" w:lineRule="auto"/>
       </w:pPr>
       <w:r>
+        <w:rPr>
+          <w:noProof/>
+        </w:rPr>
         <w:drawing>
           <wp:inline distT="0" distB="0" distL="0" distR="0" wp14:anchorId="5200376D" wp14:editId="6D5B4017">
             <wp:extent cx="6230219" cy="2762636"/>
@@ -3636,7 +3849,15 @@
       </w:r>
       <w:proofErr w:type="spellEnd"/>
       <w:r>
-        <w:t xml:space="preserve">. Ça signifie qu’un id supérieur à 80 fera échouer la requête à l’API. Modifiez le if(...) dans la fonction </w:t>
+        <w:t xml:space="preserve">. Ça signifie qu’un id supérieur à 80 fera échouer la requête à l’API. Modifiez </w:t>
+      </w:r>
+      <w:proofErr w:type="gramStart"/>
+      <w:r>
+        <w:t>le if</w:t>
+      </w:r>
+      <w:proofErr w:type="gramEnd"/>
+      <w:r>
+        <w:t xml:space="preserve">(...) dans la fonction </w:t>
       </w:r>
       <w:proofErr w:type="spellStart"/>
       <w:r>
@@ -4424,14 +4645,45 @@
     <w:p>
       <w:pPr>
         <w:pStyle w:val="Paragraphedeliste"/>
-        <w:numPr>
-          <w:ilvl w:val="1"/>
-          <w:numId w:val="16"/>
-        </w:numPr>
-        <w:spacing w:after="0" w:line="240" w:lineRule="auto"/>
-      </w:pPr>
-      <w:r>
-        <w:t>Injectez ce service aux deux composants qui utilisaient ces données et supprimées les données répétitives dans les deux composants.</w:t>
+        <w:spacing w:after="0" w:line="240" w:lineRule="auto"/>
+        <w:ind w:left="1080"/>
+      </w:pPr>
+      <w:r>
+        <w:drawing>
+          <wp:inline distT="0" distB="0" distL="0" distR="0" wp14:anchorId="342E592B" wp14:editId="79604957">
+            <wp:extent cx="3519820" cy="2247900"/>
+            <wp:effectExtent l="0" t="0" r="4445" b="0"/>
+            <wp:docPr id="2" name="Image 2"/>
+            <wp:cNvGraphicFramePr>
+              <a:graphicFrameLocks xmlns:a="http://schemas.openxmlformats.org/drawingml/2006/main" noChangeAspect="1"/>
+            </wp:cNvGraphicFramePr>
+            <a:graphic xmlns:a="http://schemas.openxmlformats.org/drawingml/2006/main">
+              <a:graphicData uri="http://schemas.openxmlformats.org/drawingml/2006/picture">
+                <pic:pic xmlns:pic="http://schemas.openxmlformats.org/drawingml/2006/picture">
+                  <pic:nvPicPr>
+                    <pic:cNvPr id="1" name=""/>
+                    <pic:cNvPicPr/>
+                  </pic:nvPicPr>
+                  <pic:blipFill>
+                    <a:blip r:embed="rId22"/>
+                    <a:stretch>
+                      <a:fillRect/>
+                    </a:stretch>
+                  </pic:blipFill>
+                  <pic:spPr>
+                    <a:xfrm>
+                      <a:off x="0" y="0"/>
+                      <a:ext cx="3524846" cy="2251110"/>
+                    </a:xfrm>
+                    <a:prstGeom prst="rect">
+                      <a:avLst/>
+                    </a:prstGeom>
+                  </pic:spPr>
+                </pic:pic>
+              </a:graphicData>
+            </a:graphic>
+          </wp:inline>
+        </w:drawing>
       </w:r>
     </w:p>
     <w:p>
@@ -4444,6 +4696,124 @@
         <w:spacing w:after="0" w:line="240" w:lineRule="auto"/>
       </w:pPr>
       <w:r>
+        <w:t>Injectez ce service aux deux composants qui utilisaient ces données et supprimées les données répétitives dans les deux composants.</w:t>
+      </w:r>
+    </w:p>
+    <w:p>
+      <w:pPr>
+        <w:pStyle w:val="Paragraphedeliste"/>
+        <w:spacing w:after="0" w:line="240" w:lineRule="auto"/>
+        <w:ind w:left="1080"/>
+      </w:pPr>
+      <w:r>
+        <w:t>Composent bug :</w:t>
+      </w:r>
+      <w:r>
+        <w:br/>
+      </w:r>
+      <w:r>
+        <w:drawing>
+          <wp:inline distT="0" distB="0" distL="0" distR="0" wp14:anchorId="0C971EF8" wp14:editId="7866C74D">
+            <wp:extent cx="5192486" cy="1009650"/>
+            <wp:effectExtent l="0" t="0" r="8255" b="0"/>
+            <wp:docPr id="4" name="Image 4"/>
+            <wp:cNvGraphicFramePr>
+              <a:graphicFrameLocks xmlns:a="http://schemas.openxmlformats.org/drawingml/2006/main" noChangeAspect="1"/>
+            </wp:cNvGraphicFramePr>
+            <a:graphic xmlns:a="http://schemas.openxmlformats.org/drawingml/2006/main">
+              <a:graphicData uri="http://schemas.openxmlformats.org/drawingml/2006/picture">
+                <pic:pic xmlns:pic="http://schemas.openxmlformats.org/drawingml/2006/picture">
+                  <pic:nvPicPr>
+                    <pic:cNvPr id="1" name=""/>
+                    <pic:cNvPicPr/>
+                  </pic:nvPicPr>
+                  <pic:blipFill>
+                    <a:blip r:embed="rId23"/>
+                    <a:stretch>
+                      <a:fillRect/>
+                    </a:stretch>
+                  </pic:blipFill>
+                  <pic:spPr>
+                    <a:xfrm>
+                      <a:off x="0" y="0"/>
+                      <a:ext cx="5197553" cy="1010635"/>
+                    </a:xfrm>
+                    <a:prstGeom prst="rect">
+                      <a:avLst/>
+                    </a:prstGeom>
+                  </pic:spPr>
+                </pic:pic>
+              </a:graphicData>
+            </a:graphic>
+          </wp:inline>
+        </w:drawing>
+      </w:r>
+    </w:p>
+    <w:p>
+      <w:pPr>
+        <w:pStyle w:val="Paragraphedeliste"/>
+        <w:spacing w:after="0" w:line="240" w:lineRule="auto"/>
+        <w:ind w:left="1080"/>
+      </w:pPr>
+      <w:r>
+        <w:t>Composent index :</w:t>
+      </w:r>
+    </w:p>
+    <w:p>
+      <w:pPr>
+        <w:pStyle w:val="Paragraphedeliste"/>
+        <w:spacing w:after="0" w:line="240" w:lineRule="auto"/>
+        <w:ind w:left="1080"/>
+      </w:pPr>
+      <w:r>
+        <w:drawing>
+          <wp:inline distT="0" distB="0" distL="0" distR="0" wp14:anchorId="7A686CE0" wp14:editId="2F67C3C0">
+            <wp:extent cx="3205302" cy="1866900"/>
+            <wp:effectExtent l="0" t="0" r="0" b="0"/>
+            <wp:docPr id="12" name="Image 12"/>
+            <wp:cNvGraphicFramePr>
+              <a:graphicFrameLocks xmlns:a="http://schemas.openxmlformats.org/drawingml/2006/main" noChangeAspect="1"/>
+            </wp:cNvGraphicFramePr>
+            <a:graphic xmlns:a="http://schemas.openxmlformats.org/drawingml/2006/main">
+              <a:graphicData uri="http://schemas.openxmlformats.org/drawingml/2006/picture">
+                <pic:pic xmlns:pic="http://schemas.openxmlformats.org/drawingml/2006/picture">
+                  <pic:nvPicPr>
+                    <pic:cNvPr id="1" name=""/>
+                    <pic:cNvPicPr/>
+                  </pic:nvPicPr>
+                  <pic:blipFill>
+                    <a:blip r:embed="rId24"/>
+                    <a:stretch>
+                      <a:fillRect/>
+                    </a:stretch>
+                  </pic:blipFill>
+                  <pic:spPr>
+                    <a:xfrm>
+                      <a:off x="0" y="0"/>
+                      <a:ext cx="3207237" cy="1868027"/>
+                    </a:xfrm>
+                    <a:prstGeom prst="rect">
+                      <a:avLst/>
+                    </a:prstGeom>
+                  </pic:spPr>
+                </pic:pic>
+              </a:graphicData>
+            </a:graphic>
+          </wp:inline>
+        </w:drawing>
+      </w:r>
+    </w:p>
+    <w:p>
+      <w:pPr>
+        <w:pStyle w:val="Paragraphedeliste"/>
+        <w:numPr>
+          <w:ilvl w:val="1"/>
+          <w:numId w:val="16"/>
+        </w:numPr>
+        <w:spacing w:after="0" w:line="240" w:lineRule="auto"/>
+      </w:pPr>
+      <w:r>
+        <w:lastRenderedPageBreak/>
         <w:t xml:space="preserve">Finalement, vous devrez modifier un peu les </w:t>
       </w:r>
       <w:proofErr w:type="spellStart"/>
@@ -4463,10 +4833,300 @@
       <w:r>
         <w:t xml:space="preserve"> via l’injection du service que vous avez créé.</w:t>
       </w:r>
-    </w:p>
-    <w:p>
-      <w:pPr>
-        <w:spacing w:after="0" w:line="240" w:lineRule="auto"/>
+      <w:r>
+        <w:t xml:space="preserve"> </w:t>
+      </w:r>
+      <w:r>
+        <w:rPr>
+          <w:b/>
+          <w:bCs/>
+          <w:highlight w:val="yellow"/>
+        </w:rPr>
+        <w:t>?????</w:t>
+      </w:r>
+      <w:proofErr w:type="spellStart"/>
+      <w:r>
+        <w:rPr>
+          <w:b/>
+          <w:bCs/>
+        </w:rPr>
+        <w:t>aaah</w:t>
+      </w:r>
+      <w:proofErr w:type="spellEnd"/>
+      <w:r>
+        <w:rPr>
+          <w:b/>
+          <w:bCs/>
+        </w:rPr>
+        <w:t xml:space="preserve"> </w:t>
+      </w:r>
+      <w:proofErr w:type="spellStart"/>
+      <w:r>
+        <w:rPr>
+          <w:b/>
+          <w:bCs/>
+        </w:rPr>
+        <w:t>reference</w:t>
+      </w:r>
+      <w:proofErr w:type="spellEnd"/>
+      <w:r>
+        <w:rPr>
+          <w:b/>
+          <w:bCs/>
+        </w:rPr>
+        <w:t xml:space="preserve"> directe ok </w:t>
+      </w:r>
+      <w:proofErr w:type="spellStart"/>
+      <w:r>
+        <w:rPr>
+          <w:b/>
+          <w:bCs/>
+        </w:rPr>
+        <w:t>ok</w:t>
+      </w:r>
+      <w:proofErr w:type="spellEnd"/>
+      <w:r>
+        <w:rPr>
+          <w:b/>
+          <w:bCs/>
+        </w:rPr>
+        <w:t xml:space="preserve"> </w:t>
+      </w:r>
+      <w:r>
+        <w:rPr>
+          <w:b/>
+          <w:bCs/>
+        </w:rPr>
+        <w:br/>
+        <w:t>html index :</w:t>
+      </w:r>
+      <w:r>
+        <w:rPr>
+          <w:b/>
+          <w:bCs/>
+        </w:rPr>
+        <w:br/>
+      </w:r>
+      <w:r>
+        <w:rPr>
+          <w:b/>
+          <w:bCs/>
+        </w:rPr>
+        <w:drawing>
+          <wp:inline distT="0" distB="0" distL="0" distR="0" wp14:anchorId="2A42A4A0" wp14:editId="49D3B4E6">
+            <wp:extent cx="6332220" cy="1755140"/>
+            <wp:effectExtent l="0" t="0" r="0" b="0"/>
+            <wp:docPr id="16" name="Image 16"/>
+            <wp:cNvGraphicFramePr>
+              <a:graphicFrameLocks xmlns:a="http://schemas.openxmlformats.org/drawingml/2006/main" noChangeAspect="1"/>
+            </wp:cNvGraphicFramePr>
+            <a:graphic xmlns:a="http://schemas.openxmlformats.org/drawingml/2006/main">
+              <a:graphicData uri="http://schemas.openxmlformats.org/drawingml/2006/picture">
+                <pic:pic xmlns:pic="http://schemas.openxmlformats.org/drawingml/2006/picture">
+                  <pic:nvPicPr>
+                    <pic:cNvPr id="1" name=""/>
+                    <pic:cNvPicPr/>
+                  </pic:nvPicPr>
+                  <pic:blipFill>
+                    <a:blip r:embed="rId25"/>
+                    <a:stretch>
+                      <a:fillRect/>
+                    </a:stretch>
+                  </pic:blipFill>
+                  <pic:spPr>
+                    <a:xfrm>
+                      <a:off x="0" y="0"/>
+                      <a:ext cx="6332220" cy="1755140"/>
+                    </a:xfrm>
+                    <a:prstGeom prst="rect">
+                      <a:avLst/>
+                    </a:prstGeom>
+                  </pic:spPr>
+                </pic:pic>
+              </a:graphicData>
+            </a:graphic>
+          </wp:inline>
+        </w:drawing>
+      </w:r>
+      <w:r>
+        <w:rPr>
+          <w:b/>
+          <w:bCs/>
+        </w:rPr>
+        <w:br/>
+      </w:r>
+      <w:r>
+        <w:t>html bug :</w:t>
+      </w:r>
+      <w:r>
+        <w:br/>
+      </w:r>
+      <w:r>
+        <w:drawing>
+          <wp:inline distT="0" distB="0" distL="0" distR="0" wp14:anchorId="64FE2CCF" wp14:editId="1BCA9E27">
+            <wp:extent cx="5417820" cy="2241669"/>
+            <wp:effectExtent l="0" t="0" r="0" b="6350"/>
+            <wp:docPr id="26" name="Image 26"/>
+            <wp:cNvGraphicFramePr>
+              <a:graphicFrameLocks xmlns:a="http://schemas.openxmlformats.org/drawingml/2006/main" noChangeAspect="1"/>
+            </wp:cNvGraphicFramePr>
+            <a:graphic xmlns:a="http://schemas.openxmlformats.org/drawingml/2006/main">
+              <a:graphicData uri="http://schemas.openxmlformats.org/drawingml/2006/picture">
+                <pic:pic xmlns:pic="http://schemas.openxmlformats.org/drawingml/2006/picture">
+                  <pic:nvPicPr>
+                    <pic:cNvPr id="1" name=""/>
+                    <pic:cNvPicPr/>
+                  </pic:nvPicPr>
+                  <pic:blipFill>
+                    <a:blip r:embed="rId26"/>
+                    <a:stretch>
+                      <a:fillRect/>
+                    </a:stretch>
+                  </pic:blipFill>
+                  <pic:spPr>
+                    <a:xfrm>
+                      <a:off x="0" y="0"/>
+                      <a:ext cx="5424870" cy="2244586"/>
+                    </a:xfrm>
+                    <a:prstGeom prst="rect">
+                      <a:avLst/>
+                    </a:prstGeom>
+                  </pic:spPr>
+                </pic:pic>
+              </a:graphicData>
+            </a:graphic>
+          </wp:inline>
+        </w:drawing>
+      </w:r>
+    </w:p>
+    <w:p>
+      <w:pPr>
+        <w:pStyle w:val="Paragraphedeliste"/>
+        <w:spacing w:after="0" w:line="240" w:lineRule="auto"/>
+        <w:ind w:left="1080"/>
+      </w:pPr>
+      <w:r>
+        <w:t xml:space="preserve">Html </w:t>
+      </w:r>
+      <w:proofErr w:type="spellStart"/>
+      <w:r>
+        <w:t>fish</w:t>
+      </w:r>
+      <w:proofErr w:type="spellEnd"/>
+      <w:r>
+        <w:t> :</w:t>
+      </w:r>
+    </w:p>
+    <w:p>
+      <w:pPr>
+        <w:pStyle w:val="Paragraphedeliste"/>
+        <w:spacing w:after="0" w:line="240" w:lineRule="auto"/>
+        <w:ind w:left="1080"/>
+      </w:pPr>
+      <w:r>
+        <w:drawing>
+          <wp:inline distT="0" distB="0" distL="0" distR="0" wp14:anchorId="7D034725" wp14:editId="0995D3D5">
+            <wp:extent cx="6332220" cy="1393190"/>
+            <wp:effectExtent l="0" t="0" r="0" b="0"/>
+            <wp:docPr id="27" name="Image 27"/>
+            <wp:cNvGraphicFramePr>
+              <a:graphicFrameLocks xmlns:a="http://schemas.openxmlformats.org/drawingml/2006/main" noChangeAspect="1"/>
+            </wp:cNvGraphicFramePr>
+            <a:graphic xmlns:a="http://schemas.openxmlformats.org/drawingml/2006/main">
+              <a:graphicData uri="http://schemas.openxmlformats.org/drawingml/2006/picture">
+                <pic:pic xmlns:pic="http://schemas.openxmlformats.org/drawingml/2006/picture">
+                  <pic:nvPicPr>
+                    <pic:cNvPr id="1" name=""/>
+                    <pic:cNvPicPr/>
+                  </pic:nvPicPr>
+                  <pic:blipFill>
+                    <a:blip r:embed="rId27"/>
+                    <a:stretch>
+                      <a:fillRect/>
+                    </a:stretch>
+                  </pic:blipFill>
+                  <pic:spPr>
+                    <a:xfrm>
+                      <a:off x="0" y="0"/>
+                      <a:ext cx="6332220" cy="1393190"/>
+                    </a:xfrm>
+                    <a:prstGeom prst="rect">
+                      <a:avLst/>
+                    </a:prstGeom>
+                  </pic:spPr>
+                </pic:pic>
+              </a:graphicData>
+            </a:graphic>
+          </wp:inline>
+        </w:drawing>
+      </w:r>
+    </w:p>
+    <w:p>
+      <w:pPr>
+        <w:pStyle w:val="Paragraphedeliste"/>
+        <w:spacing w:after="0" w:line="240" w:lineRule="auto"/>
+        <w:ind w:left="1080"/>
+      </w:pPr>
+      <w:r>
+        <w:t xml:space="preserve">Ts </w:t>
+      </w:r>
+      <w:proofErr w:type="spellStart"/>
+      <w:r>
+        <w:t>fish</w:t>
+      </w:r>
+      <w:proofErr w:type="spellEnd"/>
+      <w:r>
+        <w:t> :</w:t>
+      </w:r>
+    </w:p>
+    <w:p>
+      <w:pPr>
+        <w:pStyle w:val="Paragraphedeliste"/>
+        <w:spacing w:after="0" w:line="240" w:lineRule="auto"/>
+        <w:ind w:left="1080"/>
+      </w:pPr>
+      <w:r>
+        <w:drawing>
+          <wp:inline distT="0" distB="0" distL="0" distR="0" wp14:anchorId="7E8A77D1" wp14:editId="2123882F">
+            <wp:extent cx="4010585" cy="1552792"/>
+            <wp:effectExtent l="0" t="0" r="9525" b="9525"/>
+            <wp:docPr id="28" name="Image 28"/>
+            <wp:cNvGraphicFramePr>
+              <a:graphicFrameLocks xmlns:a="http://schemas.openxmlformats.org/drawingml/2006/main" noChangeAspect="1"/>
+            </wp:cNvGraphicFramePr>
+            <a:graphic xmlns:a="http://schemas.openxmlformats.org/drawingml/2006/main">
+              <a:graphicData uri="http://schemas.openxmlformats.org/drawingml/2006/picture">
+                <pic:pic xmlns:pic="http://schemas.openxmlformats.org/drawingml/2006/picture">
+                  <pic:nvPicPr>
+                    <pic:cNvPr id="1" name=""/>
+                    <pic:cNvPicPr/>
+                  </pic:nvPicPr>
+                  <pic:blipFill>
+                    <a:blip r:embed="rId28"/>
+                    <a:stretch>
+                      <a:fillRect/>
+                    </a:stretch>
+                  </pic:blipFill>
+                  <pic:spPr>
+                    <a:xfrm>
+                      <a:off x="0" y="0"/>
+                      <a:ext cx="4010585" cy="1552792"/>
+                    </a:xfrm>
+                    <a:prstGeom prst="rect">
+                      <a:avLst/>
+                    </a:prstGeom>
+                  </pic:spPr>
+                </pic:pic>
+              </a:graphicData>
+            </a:graphic>
+          </wp:inline>
+        </w:drawing>
+      </w:r>
+    </w:p>
+    <w:p>
+      <w:pPr>
+        <w:spacing w:after="0" w:line="240" w:lineRule="auto"/>
+        <w:ind w:left="720"/>
       </w:pPr>
     </w:p>
     <w:p>
@@ -4484,6 +5144,7 @@
           <w:bCs/>
           <w:color w:val="4C7AE0"/>
         </w:rPr>
+        <w:lastRenderedPageBreak/>
         <w:t>19</w:t>
       </w:r>
       <w:r>
@@ -4897,12 +5558,17 @@
         <w:t xml:space="preserve">, la fonction </w:t>
       </w:r>
       <w:proofErr w:type="spellStart"/>
+      <w:proofErr w:type="gramStart"/>
       <w:r>
         <w:t>getFish</w:t>
       </w:r>
       <w:proofErr w:type="spellEnd"/>
       <w:r>
-        <w:t>() doit disparaître du composant.</w:t>
+        <w:t>(</w:t>
+      </w:r>
+      <w:proofErr w:type="gramEnd"/>
+      <w:r>
+        <w:t>) doit disparaître du composant.</w:t>
       </w:r>
     </w:p>
     <w:p>
@@ -4932,12 +5598,17 @@
         <w:t xml:space="preserve">, la fonction </w:t>
       </w:r>
       <w:proofErr w:type="spellStart"/>
+      <w:proofErr w:type="gramStart"/>
       <w:r>
         <w:t>getBug</w:t>
       </w:r>
       <w:proofErr w:type="spellEnd"/>
       <w:r>
-        <w:t>() doit disparaître du composant.</w:t>
+        <w:t>(</w:t>
+      </w:r>
+      <w:proofErr w:type="gramEnd"/>
+      <w:r>
+        <w:t>) doit disparaître du composant.</w:t>
       </w:r>
     </w:p>
     <w:p>
@@ -4947,6 +5618,401 @@
           <w:rFonts w:cstheme="minorHAnsi"/>
         </w:rPr>
       </w:pPr>
+      <w:r>
+        <w:rPr>
+          <w:rFonts w:cstheme="minorHAnsi"/>
+        </w:rPr>
+        <w:t xml:space="preserve">Ajout des </w:t>
+      </w:r>
+      <w:proofErr w:type="spellStart"/>
+      <w:r>
+        <w:rPr>
+          <w:rFonts w:cstheme="minorHAnsi"/>
+        </w:rPr>
+        <w:t>method</w:t>
+      </w:r>
+      <w:proofErr w:type="spellEnd"/>
+      <w:r>
+        <w:rPr>
+          <w:rFonts w:cstheme="minorHAnsi"/>
+        </w:rPr>
+        <w:t xml:space="preserve"> au niveau du service http :</w:t>
+      </w:r>
+    </w:p>
+    <w:p>
+      <w:pPr>
+        <w:spacing w:after="0" w:line="240" w:lineRule="auto"/>
+        <w:rPr>
+          <w:rFonts w:cstheme="minorHAnsi"/>
+        </w:rPr>
+      </w:pPr>
+      <w:r>
+        <w:rPr>
+          <w:rFonts w:cstheme="minorHAnsi"/>
+        </w:rPr>
+        <w:drawing>
+          <wp:inline distT="0" distB="0" distL="0" distR="0" wp14:anchorId="2426F2E6" wp14:editId="67771012">
+            <wp:extent cx="4898436" cy="2375535"/>
+            <wp:effectExtent l="0" t="0" r="0" b="5715"/>
+            <wp:docPr id="30" name="Image 30"/>
+            <wp:cNvGraphicFramePr>
+              <a:graphicFrameLocks xmlns:a="http://schemas.openxmlformats.org/drawingml/2006/main" noChangeAspect="1"/>
+            </wp:cNvGraphicFramePr>
+            <a:graphic xmlns:a="http://schemas.openxmlformats.org/drawingml/2006/main">
+              <a:graphicData uri="http://schemas.openxmlformats.org/drawingml/2006/picture">
+                <pic:pic xmlns:pic="http://schemas.openxmlformats.org/drawingml/2006/picture">
+                  <pic:nvPicPr>
+                    <pic:cNvPr id="1" name=""/>
+                    <pic:cNvPicPr/>
+                  </pic:nvPicPr>
+                  <pic:blipFill>
+                    <a:blip r:embed="rId29"/>
+                    <a:stretch>
+                      <a:fillRect/>
+                    </a:stretch>
+                  </pic:blipFill>
+                  <pic:spPr>
+                    <a:xfrm>
+                      <a:off x="0" y="0"/>
+                      <a:ext cx="4901741" cy="2377138"/>
+                    </a:xfrm>
+                    <a:prstGeom prst="rect">
+                      <a:avLst/>
+                    </a:prstGeom>
+                  </pic:spPr>
+                </pic:pic>
+              </a:graphicData>
+            </a:graphic>
+          </wp:inline>
+        </w:drawing>
+      </w:r>
+    </w:p>
+    <w:p>
+      <w:pPr>
+        <w:spacing w:after="0" w:line="240" w:lineRule="auto"/>
+        <w:rPr>
+          <w:rFonts w:cstheme="minorHAnsi"/>
+        </w:rPr>
+      </w:pPr>
+      <w:r>
+        <w:rPr>
+          <w:rFonts w:cstheme="minorHAnsi"/>
+        </w:rPr>
+        <w:t xml:space="preserve">Injection du service au niveau du </w:t>
+      </w:r>
+      <w:proofErr w:type="spellStart"/>
+      <w:r>
+        <w:rPr>
+          <w:rFonts w:cstheme="minorHAnsi"/>
+        </w:rPr>
+        <w:t>ts</w:t>
+      </w:r>
+      <w:proofErr w:type="spellEnd"/>
+      <w:r>
+        <w:rPr>
+          <w:rFonts w:cstheme="minorHAnsi"/>
+        </w:rPr>
+        <w:t xml:space="preserve"> </w:t>
+      </w:r>
+      <w:proofErr w:type="spellStart"/>
+      <w:r>
+        <w:rPr>
+          <w:rFonts w:cstheme="minorHAnsi"/>
+        </w:rPr>
+        <w:t>singleFish</w:t>
+      </w:r>
+      <w:proofErr w:type="spellEnd"/>
+      <w:r>
+        <w:rPr>
+          <w:rFonts w:cstheme="minorHAnsi"/>
+        </w:rPr>
+        <w:t xml:space="preserve"> suivi de bugs</w:t>
+      </w:r>
+      <w:r>
+        <w:rPr>
+          <w:rFonts w:cstheme="minorHAnsi"/>
+        </w:rPr>
+        <w:t> :</w:t>
+      </w:r>
+      <w:r>
+        <w:rPr>
+          <w:rFonts w:cstheme="minorHAnsi"/>
+        </w:rPr>
+        <w:br/>
+      </w:r>
+      <w:r>
+        <w:rPr>
+          <w:rFonts w:cstheme="minorHAnsi"/>
+        </w:rPr>
+        <w:drawing>
+          <wp:inline distT="0" distB="0" distL="0" distR="0" wp14:anchorId="41EF2F7C" wp14:editId="21B29F70">
+            <wp:extent cx="4200525" cy="925774"/>
+            <wp:effectExtent l="0" t="0" r="0" b="8255"/>
+            <wp:docPr id="31" name="Image 31"/>
+            <wp:cNvGraphicFramePr>
+              <a:graphicFrameLocks xmlns:a="http://schemas.openxmlformats.org/drawingml/2006/main" noChangeAspect="1"/>
+            </wp:cNvGraphicFramePr>
+            <a:graphic xmlns:a="http://schemas.openxmlformats.org/drawingml/2006/main">
+              <a:graphicData uri="http://schemas.openxmlformats.org/drawingml/2006/picture">
+                <pic:pic xmlns:pic="http://schemas.openxmlformats.org/drawingml/2006/picture">
+                  <pic:nvPicPr>
+                    <pic:cNvPr id="1" name=""/>
+                    <pic:cNvPicPr/>
+                  </pic:nvPicPr>
+                  <pic:blipFill>
+                    <a:blip r:embed="rId30"/>
+                    <a:stretch>
+                      <a:fillRect/>
+                    </a:stretch>
+                  </pic:blipFill>
+                  <pic:spPr>
+                    <a:xfrm>
+                      <a:off x="0" y="0"/>
+                      <a:ext cx="4227480" cy="931715"/>
+                    </a:xfrm>
+                    <a:prstGeom prst="rect">
+                      <a:avLst/>
+                    </a:prstGeom>
+                  </pic:spPr>
+                </pic:pic>
+              </a:graphicData>
+            </a:graphic>
+          </wp:inline>
+        </w:drawing>
+      </w:r>
+    </w:p>
+    <w:p>
+      <w:pPr>
+        <w:spacing w:after="0" w:line="240" w:lineRule="auto"/>
+        <w:rPr>
+          <w:rFonts w:cstheme="minorHAnsi"/>
+        </w:rPr>
+      </w:pPr>
+      <w:r>
+        <w:rPr>
+          <w:rFonts w:cstheme="minorHAnsi"/>
+        </w:rPr>
+        <w:drawing>
+          <wp:inline distT="0" distB="0" distL="0" distR="0" wp14:anchorId="3B86328A" wp14:editId="43697165">
+            <wp:extent cx="4323020" cy="1295400"/>
+            <wp:effectExtent l="0" t="0" r="1905" b="0"/>
+            <wp:docPr id="32" name="Image 32"/>
+            <wp:cNvGraphicFramePr>
+              <a:graphicFrameLocks xmlns:a="http://schemas.openxmlformats.org/drawingml/2006/main" noChangeAspect="1"/>
+            </wp:cNvGraphicFramePr>
+            <a:graphic xmlns:a="http://schemas.openxmlformats.org/drawingml/2006/main">
+              <a:graphicData uri="http://schemas.openxmlformats.org/drawingml/2006/picture">
+                <pic:pic xmlns:pic="http://schemas.openxmlformats.org/drawingml/2006/picture">
+                  <pic:nvPicPr>
+                    <pic:cNvPr id="1" name=""/>
+                    <pic:cNvPicPr/>
+                  </pic:nvPicPr>
+                  <pic:blipFill>
+                    <a:blip r:embed="rId31"/>
+                    <a:stretch>
+                      <a:fillRect/>
+                    </a:stretch>
+                  </pic:blipFill>
+                  <pic:spPr>
+                    <a:xfrm>
+                      <a:off x="0" y="0"/>
+                      <a:ext cx="4334000" cy="1298690"/>
+                    </a:xfrm>
+                    <a:prstGeom prst="rect">
+                      <a:avLst/>
+                    </a:prstGeom>
+                  </pic:spPr>
+                </pic:pic>
+              </a:graphicData>
+            </a:graphic>
+          </wp:inline>
+        </w:drawing>
+      </w:r>
+    </w:p>
+    <w:p>
+      <w:pPr>
+        <w:spacing w:after="0" w:line="240" w:lineRule="auto"/>
+        <w:rPr>
+          <w:rFonts w:cstheme="minorHAnsi"/>
+        </w:rPr>
+      </w:pPr>
+      <w:r>
+        <w:rPr>
+          <w:rFonts w:cstheme="minorHAnsi"/>
+        </w:rPr>
+        <w:lastRenderedPageBreak/>
+        <w:t xml:space="preserve">Remplacer l’usage de </w:t>
+      </w:r>
+      <w:proofErr w:type="spellStart"/>
+      <w:proofErr w:type="gramStart"/>
+      <w:r>
+        <w:rPr>
+          <w:rFonts w:cstheme="minorHAnsi"/>
+        </w:rPr>
+        <w:t>getFish</w:t>
+      </w:r>
+      <w:proofErr w:type="spellEnd"/>
+      <w:r>
+        <w:rPr>
+          <w:rFonts w:cstheme="minorHAnsi"/>
+        </w:rPr>
+        <w:t>(</w:t>
+      </w:r>
+      <w:proofErr w:type="gramEnd"/>
+      <w:r>
+        <w:rPr>
+          <w:rFonts w:cstheme="minorHAnsi"/>
+        </w:rPr>
+        <w:t xml:space="preserve">) local par la </w:t>
+      </w:r>
+      <w:proofErr w:type="spellStart"/>
+      <w:r>
+        <w:rPr>
+          <w:rFonts w:cstheme="minorHAnsi"/>
+        </w:rPr>
+        <w:t>methode</w:t>
+      </w:r>
+      <w:proofErr w:type="spellEnd"/>
+      <w:r>
+        <w:rPr>
+          <w:rFonts w:cstheme="minorHAnsi"/>
+        </w:rPr>
+        <w:t xml:space="preserve"> de service</w:t>
+      </w:r>
+      <w:r>
+        <w:rPr>
+          <w:rFonts w:cstheme="minorHAnsi"/>
+        </w:rPr>
+        <w:br/>
+      </w:r>
+      <w:r>
+        <w:rPr>
+          <w:rFonts w:cstheme="minorHAnsi"/>
+        </w:rPr>
+        <w:drawing>
+          <wp:inline distT="0" distB="0" distL="0" distR="0" wp14:anchorId="481D38D0" wp14:editId="64970AE5">
+            <wp:extent cx="5134232" cy="3657600"/>
+            <wp:effectExtent l="0" t="0" r="9525" b="0"/>
+            <wp:docPr id="33" name="Image 33"/>
+            <wp:cNvGraphicFramePr>
+              <a:graphicFrameLocks xmlns:a="http://schemas.openxmlformats.org/drawingml/2006/main" noChangeAspect="1"/>
+            </wp:cNvGraphicFramePr>
+            <a:graphic xmlns:a="http://schemas.openxmlformats.org/drawingml/2006/main">
+              <a:graphicData uri="http://schemas.openxmlformats.org/drawingml/2006/picture">
+                <pic:pic xmlns:pic="http://schemas.openxmlformats.org/drawingml/2006/picture">
+                  <pic:nvPicPr>
+                    <pic:cNvPr id="1" name=""/>
+                    <pic:cNvPicPr/>
+                  </pic:nvPicPr>
+                  <pic:blipFill>
+                    <a:blip r:embed="rId32"/>
+                    <a:stretch>
+                      <a:fillRect/>
+                    </a:stretch>
+                  </pic:blipFill>
+                  <pic:spPr>
+                    <a:xfrm>
+                      <a:off x="0" y="0"/>
+                      <a:ext cx="5137451" cy="3659893"/>
+                    </a:xfrm>
+                    <a:prstGeom prst="rect">
+                      <a:avLst/>
+                    </a:prstGeom>
+                  </pic:spPr>
+                </pic:pic>
+              </a:graphicData>
+            </a:graphic>
+          </wp:inline>
+        </w:drawing>
+      </w:r>
+    </w:p>
+    <w:p>
+      <w:pPr>
+        <w:spacing w:after="0" w:line="240" w:lineRule="auto"/>
+        <w:rPr>
+          <w:rFonts w:cstheme="minorHAnsi"/>
+        </w:rPr>
+      </w:pPr>
+      <w:r>
+        <w:rPr>
+          <w:rFonts w:cstheme="minorHAnsi"/>
+        </w:rPr>
+        <w:t xml:space="preserve">Remplacer l’usage de </w:t>
+      </w:r>
+      <w:proofErr w:type="spellStart"/>
+      <w:r>
+        <w:rPr>
+          <w:rFonts w:cstheme="minorHAnsi"/>
+        </w:rPr>
+        <w:t>getBug</w:t>
+      </w:r>
+      <w:proofErr w:type="spellEnd"/>
+      <w:r>
+        <w:rPr>
+          <w:rFonts w:cstheme="minorHAnsi"/>
+        </w:rPr>
+        <w:t xml:space="preserve"> par la </w:t>
+      </w:r>
+      <w:proofErr w:type="spellStart"/>
+      <w:r>
+        <w:rPr>
+          <w:rFonts w:cstheme="minorHAnsi"/>
+        </w:rPr>
+        <w:t>method</w:t>
+      </w:r>
+      <w:proofErr w:type="spellEnd"/>
+      <w:r>
+        <w:rPr>
+          <w:rFonts w:cstheme="minorHAnsi"/>
+        </w:rPr>
+        <w:t xml:space="preserve"> de service http</w:t>
+      </w:r>
+      <w:r>
+        <w:rPr>
+          <w:rFonts w:cstheme="minorHAnsi"/>
+        </w:rPr>
+        <w:br/>
+      </w:r>
+      <w:r>
+        <w:rPr>
+          <w:rFonts w:cstheme="minorHAnsi"/>
+        </w:rPr>
+        <w:drawing>
+          <wp:inline distT="0" distB="0" distL="0" distR="0" wp14:anchorId="75090AA2" wp14:editId="12110DC8">
+            <wp:extent cx="4798117" cy="2685829"/>
+            <wp:effectExtent l="0" t="0" r="2540" b="635"/>
+            <wp:docPr id="34" name="Image 34"/>
+            <wp:cNvGraphicFramePr>
+              <a:graphicFrameLocks xmlns:a="http://schemas.openxmlformats.org/drawingml/2006/main" noChangeAspect="1"/>
+            </wp:cNvGraphicFramePr>
+            <a:graphic xmlns:a="http://schemas.openxmlformats.org/drawingml/2006/main">
+              <a:graphicData uri="http://schemas.openxmlformats.org/drawingml/2006/picture">
+                <pic:pic xmlns:pic="http://schemas.openxmlformats.org/drawingml/2006/picture">
+                  <pic:nvPicPr>
+                    <pic:cNvPr id="1" name=""/>
+                    <pic:cNvPicPr/>
+                  </pic:nvPicPr>
+                  <pic:blipFill>
+                    <a:blip r:embed="rId33"/>
+                    <a:stretch>
+                      <a:fillRect/>
+                    </a:stretch>
+                  </pic:blipFill>
+                  <pic:spPr>
+                    <a:xfrm>
+                      <a:off x="0" y="0"/>
+                      <a:ext cx="4802982" cy="2688552"/>
+                    </a:xfrm>
+                    <a:prstGeom prst="rect">
+                      <a:avLst/>
+                    </a:prstGeom>
+                  </pic:spPr>
+                </pic:pic>
+              </a:graphicData>
+            </a:graphic>
+          </wp:inline>
+        </w:drawing>
+      </w:r>
     </w:p>
     <w:p>
       <w:pPr>
@@ -5109,8 +6175,42 @@
         <w:t>Bien entendu, dans ce cas, les services ont peut-être l’air très petits et peu pertinents. C’est dans un projet d’ampleur que les services deviennent plus critiques.</w:t>
       </w:r>
     </w:p>
+    <w:p>
+      <w:pPr>
+        <w:pStyle w:val="Paragraphedeliste"/>
+        <w:spacing w:after="0" w:line="240" w:lineRule="auto"/>
+        <w:ind w:left="1080"/>
+        <w:rPr>
+          <w:b/>
+          <w:bCs/>
+        </w:rPr>
+      </w:pPr>
+      <w:proofErr w:type="spellStart"/>
+      <w:r>
+        <w:rPr>
+          <w:b/>
+          <w:bCs/>
+        </w:rPr>
+        <w:t>Woohoo</w:t>
+      </w:r>
+      <w:proofErr w:type="spellEnd"/>
+      <w:r>
+        <w:rPr>
+          <w:b/>
+          <w:bCs/>
+        </w:rPr>
+        <w:t xml:space="preserve"> ! tout marche vive moi</w:t>
+      </w:r>
+    </w:p>
+    <w:p>
+      <w:pPr>
+        <w:pStyle w:val="Paragraphedeliste"/>
+        <w:spacing w:after="0" w:line="240" w:lineRule="auto"/>
+        <w:ind w:left="1080"/>
+      </w:pPr>
+    </w:p>
     <w:sectPr>
-      <w:headerReference w:type="default" r:id="rId22"/>
+      <w:headerReference w:type="default" r:id="rId34"/>
       <w:pgSz w:w="12240" w:h="15840"/>
       <w:pgMar w:top="1134" w:right="1134" w:bottom="1134" w:left="1134" w:header="567" w:footer="709" w:gutter="0"/>
       <w:cols w:space="708"/>

</xml_diff>